<commit_message>
CV Actualizado comentarios de FQUINO
</commit_message>
<xml_diff>
--- a/Edisaac_CV.docx
+++ b/Edisaac_CV.docx
@@ -224,31 +224,21 @@
                 <w:lang w:val="en-US"/>
               </w:rPr>
             </w:pPr>
-            <w:proofErr w:type="spellStart"/>
-            <w:r>
-              <w:rPr>
-                <w:rFonts w:ascii="Cambria" w:hAnsi="Cambria" w:cs="Arial"/>
-                <w:lang w:val="en-US"/>
-              </w:rPr>
-              <w:t>Vb</w:t>
-            </w:r>
-            <w:proofErr w:type="spellEnd"/>
-            <w:r>
-              <w:rPr>
-                <w:rFonts w:ascii="Cambria" w:hAnsi="Cambria" w:cs="Arial"/>
-                <w:lang w:val="en-US"/>
-              </w:rPr>
-              <w:t xml:space="preserve"> 6.0 </w:t>
-            </w:r>
-          </w:p>
-          <w:p>
-            <w:pPr>
-              <w:rPr>
-                <w:rFonts w:ascii="Cambria" w:hAnsi="Cambria" w:cs="Arial"/>
-                <w:lang w:val="en-US"/>
-              </w:rPr>
-            </w:pPr>
-            <w:proofErr w:type="spellStart"/>
+            <w:r>
+              <w:rPr>
+                <w:rFonts w:ascii="Cambria" w:hAnsi="Cambria" w:cs="Arial"/>
+                <w:lang w:val="en-US"/>
+              </w:rPr>
+              <w:t xml:space="preserve">Vb 6.0 </w:t>
+            </w:r>
+          </w:p>
+          <w:p>
+            <w:pPr>
+              <w:rPr>
+                <w:rFonts w:ascii="Cambria" w:hAnsi="Cambria" w:cs="Arial"/>
+                <w:lang w:val="en-US"/>
+              </w:rPr>
+            </w:pPr>
             <w:r>
               <w:rPr>
                 <w:rFonts w:ascii="Cambria" w:hAnsi="Cambria" w:cs="Arial"/>
@@ -256,7 +246,6 @@
               </w:rPr>
               <w:t>Php</w:t>
             </w:r>
-            <w:proofErr w:type="spellEnd"/>
           </w:p>
           <w:p>
             <w:pPr>
@@ -298,7 +287,6 @@
                 <w:lang w:val="en-US"/>
               </w:rPr>
             </w:pPr>
-            <w:proofErr w:type="spellStart"/>
             <w:r>
               <w:rPr>
                 <w:rFonts w:ascii="Cambria" w:hAnsi="Cambria" w:cs="Arial"/>
@@ -306,7 +294,6 @@
               </w:rPr>
               <w:t>Primefaces</w:t>
             </w:r>
-            <w:proofErr w:type="spellEnd"/>
             <w:r>
               <w:rPr>
                 <w:rFonts w:ascii="Cambria" w:hAnsi="Cambria" w:cs="Arial"/>
@@ -374,27 +361,23 @@
             <w:pPr>
               <w:rPr>
                 <w:rFonts w:ascii="Cambria" w:hAnsi="Cambria" w:cs="Arial"/>
-                <w:lang w:val="en-US"/>
-              </w:rPr>
-            </w:pPr>
-            <w:r>
-              <w:rPr>
-                <w:rFonts w:ascii="Cambria" w:hAnsi="Cambria" w:cs="Arial"/>
-                <w:lang w:val="en-US"/>
+              </w:rPr>
+            </w:pPr>
+            <w:r>
+              <w:rPr>
+                <w:rFonts w:ascii="Cambria" w:hAnsi="Cambria" w:cs="Arial"/>
               </w:rPr>
               <w:t>Oracle 1</w:t>
             </w:r>
             <w:r>
               <w:rPr>
                 <w:rFonts w:ascii="Cambria" w:hAnsi="Cambria" w:cs="Arial"/>
-                <w:lang w:val="en-US"/>
               </w:rPr>
               <w:t>1</w:t>
             </w:r>
             <w:r>
               <w:rPr>
                 <w:rFonts w:ascii="Cambria" w:hAnsi="Cambria" w:cs="Arial"/>
-                <w:lang w:val="en-US"/>
               </w:rPr>
               <w:t xml:space="preserve"> g </w:t>
             </w:r>
@@ -403,29 +386,17 @@
             <w:pPr>
               <w:rPr>
                 <w:rFonts w:ascii="Cambria" w:hAnsi="Cambria" w:cs="Arial"/>
-                <w:lang w:val="en-US"/>
-              </w:rPr>
-            </w:pPr>
-            <w:proofErr w:type="spellStart"/>
-            <w:r>
-              <w:rPr>
-                <w:rFonts w:ascii="Cambria" w:hAnsi="Cambria" w:cs="Arial"/>
-                <w:lang w:val="en-US"/>
-              </w:rPr>
-              <w:t>Sql</w:t>
-            </w:r>
-            <w:proofErr w:type="spellEnd"/>
-            <w:r>
-              <w:rPr>
-                <w:rFonts w:ascii="Cambria" w:hAnsi="Cambria" w:cs="Arial"/>
-                <w:lang w:val="en-US"/>
-              </w:rPr>
-              <w:t xml:space="preserve"> server 200</w:t>
-            </w:r>
-            <w:r>
-              <w:rPr>
-                <w:rFonts w:ascii="Cambria" w:hAnsi="Cambria" w:cs="Arial"/>
-                <w:lang w:val="en-US"/>
+              </w:rPr>
+            </w:pPr>
+            <w:r>
+              <w:rPr>
+                <w:rFonts w:ascii="Cambria" w:hAnsi="Cambria" w:cs="Arial"/>
+              </w:rPr>
+              <w:t>Sql server 200</w:t>
+            </w:r>
+            <w:r>
+              <w:rPr>
+                <w:rFonts w:ascii="Cambria" w:hAnsi="Cambria" w:cs="Arial"/>
               </w:rPr>
               <w:t>8</w:t>
             </w:r>
@@ -437,7 +408,6 @@
                 <w:lang w:val="en-US"/>
               </w:rPr>
             </w:pPr>
-            <w:proofErr w:type="spellStart"/>
             <w:r>
               <w:rPr>
                 <w:rFonts w:ascii="Cambria" w:hAnsi="Cambria" w:cs="Arial"/>
@@ -445,16 +415,14 @@
               </w:rPr>
               <w:t>Mysql</w:t>
             </w:r>
-            <w:proofErr w:type="spellEnd"/>
-          </w:p>
-          <w:p>
-            <w:pPr>
-              <w:rPr>
-                <w:rFonts w:ascii="Cambria" w:hAnsi="Cambria" w:cs="Arial"/>
-                <w:lang w:val="en-US"/>
-              </w:rPr>
-            </w:pPr>
-            <w:proofErr w:type="spellStart"/>
+          </w:p>
+          <w:p>
+            <w:pPr>
+              <w:rPr>
+                <w:rFonts w:ascii="Cambria" w:hAnsi="Cambria" w:cs="Arial"/>
+                <w:lang w:val="en-US"/>
+              </w:rPr>
+            </w:pPr>
             <w:r>
               <w:rPr>
                 <w:rFonts w:ascii="Cambria" w:hAnsi="Cambria" w:cs="Arial"/>
@@ -462,7 +430,6 @@
               </w:rPr>
               <w:t>Postgresql</w:t>
             </w:r>
-            <w:proofErr w:type="spellEnd"/>
           </w:p>
           <w:p>
             <w:pPr>
@@ -501,35 +468,25 @@
                 <w:rFonts w:ascii="Cambria" w:hAnsi="Cambria" w:cs="Arial"/>
               </w:rPr>
             </w:pPr>
-            <w:proofErr w:type="spellStart"/>
-            <w:r>
-              <w:rPr>
-                <w:rFonts w:ascii="Cambria" w:hAnsi="Cambria" w:cs="Arial"/>
-              </w:rPr>
-              <w:t>Git</w:t>
-            </w:r>
-            <w:proofErr w:type="spellEnd"/>
-            <w:r>
-              <w:rPr>
-                <w:rFonts w:ascii="Cambria" w:hAnsi="Cambria" w:cs="Arial"/>
-              </w:rPr>
-              <w:t xml:space="preserve">  </w:t>
-            </w:r>
-          </w:p>
-          <w:p>
-            <w:pPr>
-              <w:rPr>
-                <w:rFonts w:ascii="Cambria" w:hAnsi="Cambria" w:cs="Arial"/>
-              </w:rPr>
-            </w:pPr>
-            <w:proofErr w:type="spellStart"/>
+            <w:r>
+              <w:rPr>
+                <w:rFonts w:ascii="Cambria" w:hAnsi="Cambria" w:cs="Arial"/>
+              </w:rPr>
+              <w:t xml:space="preserve">Git  </w:t>
+            </w:r>
+          </w:p>
+          <w:p>
+            <w:pPr>
+              <w:rPr>
+                <w:rFonts w:ascii="Cambria" w:hAnsi="Cambria" w:cs="Arial"/>
+              </w:rPr>
+            </w:pPr>
             <w:r>
               <w:rPr>
                 <w:rFonts w:ascii="Cambria" w:hAnsi="Cambria" w:cs="Arial"/>
               </w:rPr>
               <w:t>Bazaar</w:t>
             </w:r>
-            <w:proofErr w:type="spellEnd"/>
             <w:r>
               <w:rPr>
                 <w:rFonts w:ascii="Cambria" w:hAnsi="Cambria" w:cs="Arial"/>
@@ -547,21 +504,7 @@
               <w:rPr>
                 <w:rFonts w:ascii="Cambria" w:hAnsi="Cambria" w:cs="Arial"/>
               </w:rPr>
-              <w:t xml:space="preserve">Visual </w:t>
-            </w:r>
-            <w:proofErr w:type="spellStart"/>
-            <w:r>
-              <w:rPr>
-                <w:rFonts w:ascii="Cambria" w:hAnsi="Cambria" w:cs="Arial"/>
-              </w:rPr>
-              <w:t>sourcesafe</w:t>
-            </w:r>
-            <w:proofErr w:type="spellEnd"/>
-            <w:r>
-              <w:rPr>
-                <w:rFonts w:ascii="Cambria" w:hAnsi="Cambria" w:cs="Arial"/>
-              </w:rPr>
-              <w:t xml:space="preserve"> 6.0</w:t>
+              <w:t>Visual sourcesafe 6.0</w:t>
             </w:r>
             <w:r>
               <w:rPr>
@@ -648,32 +591,20 @@
               <w:rPr>
                 <w:rFonts w:ascii="Cambria" w:hAnsi="Cambria" w:cs="Arial"/>
               </w:rPr>
-              <w:t>C</w:t>
-            </w:r>
-            <w:r>
-              <w:rPr>
-                <w:rFonts w:ascii="Cambria" w:hAnsi="Cambria" w:cs="Arial"/>
-              </w:rPr>
-              <w:t>uentas x pagar</w:t>
-            </w:r>
-          </w:p>
-          <w:p>
-            <w:pPr>
-              <w:rPr>
-                <w:rFonts w:ascii="Cambria" w:hAnsi="Cambria" w:cs="Arial"/>
-              </w:rPr>
-            </w:pPr>
-            <w:r>
-              <w:rPr>
-                <w:rFonts w:ascii="Cambria" w:hAnsi="Cambria" w:cs="Arial"/>
-              </w:rPr>
-              <w:t>C</w:t>
-            </w:r>
-            <w:r>
-              <w:rPr>
-                <w:rFonts w:ascii="Cambria" w:hAnsi="Cambria" w:cs="Arial"/>
-              </w:rPr>
-              <w:t>ompras</w:t>
+              <w:t>Cuentas x pagar</w:t>
+            </w:r>
+          </w:p>
+          <w:p>
+            <w:pPr>
+              <w:rPr>
+                <w:rFonts w:ascii="Cambria" w:hAnsi="Cambria" w:cs="Arial"/>
+              </w:rPr>
+            </w:pPr>
+            <w:r>
+              <w:rPr>
+                <w:rFonts w:ascii="Cambria" w:hAnsi="Cambria" w:cs="Arial"/>
+              </w:rPr>
+              <w:t>Compras</w:t>
             </w:r>
           </w:p>
           <w:p>
@@ -773,14 +704,12 @@
                 <w:rFonts w:ascii="Cambria" w:hAnsi="Cambria" w:cs="Arial"/>
               </w:rPr>
             </w:pPr>
-            <w:proofErr w:type="spellStart"/>
             <w:r>
               <w:rPr>
                 <w:rFonts w:ascii="Cambria" w:hAnsi="Cambria" w:cs="Arial"/>
               </w:rPr>
               <w:t>Curricula</w:t>
             </w:r>
-            <w:proofErr w:type="spellEnd"/>
           </w:p>
           <w:p/>
           <w:p/>
@@ -865,7 +794,6 @@
           </w:tcPr>
           <w:p>
             <w:pPr>
-              <w:pStyle w:val="Hipervnculo"/>
               <w:jc w:val="both"/>
               <w:rPr>
                 <w:rFonts w:ascii="Cambria" w:hAnsi="Cambria" w:cs="Arial"/>
@@ -880,7 +808,6 @@
           </w:p>
           <w:p>
             <w:pPr>
-              <w:pStyle w:val="Hipervnculo"/>
               <w:jc w:val="both"/>
               <w:rPr>
                 <w:rFonts w:ascii="Cambria" w:hAnsi="Cambria" w:cs="Arial"/>
@@ -911,7 +838,6 @@
           </w:p>
           <w:p>
             <w:pPr>
-              <w:pStyle w:val="Hipervnculo"/>
               <w:jc w:val="both"/>
               <w:rPr>
                 <w:rFonts w:ascii="Cambria" w:hAnsi="Cambria" w:cs="Arial"/>
@@ -957,218 +883,415 @@
               <w:rPr>
                 <w:rFonts w:ascii="Cambria" w:hAnsi="Cambria" w:cs="Arial"/>
               </w:rPr>
-              <w:t xml:space="preserve"> el instituto </w:t>
-            </w:r>
-            <w:proofErr w:type="spellStart"/>
-            <w:r>
-              <w:rPr>
-                <w:rFonts w:ascii="Cambria" w:hAnsi="Cambria" w:cs="Arial"/>
-              </w:rPr>
-              <w:t>Avansys</w:t>
-            </w:r>
-            <w:proofErr w:type="spellEnd"/>
-            <w:r>
-              <w:rPr>
-                <w:rFonts w:ascii="Cambria" w:hAnsi="Cambria" w:cs="Arial"/>
-              </w:rPr>
-              <w:t xml:space="preserve"> y </w:t>
-            </w:r>
-            <w:proofErr w:type="spellStart"/>
-            <w:r>
-              <w:rPr>
-                <w:rFonts w:ascii="Cambria" w:hAnsi="Cambria" w:cs="Arial"/>
-              </w:rPr>
-              <w:t>Biofer</w:t>
-            </w:r>
-            <w:proofErr w:type="spellEnd"/>
+              <w:t xml:space="preserve"> el instituto Avansys y Biofer Sac.</w:t>
+            </w:r>
+            <w:r>
+              <w:rPr>
+                <w:rFonts w:ascii="Cambria" w:hAnsi="Cambria" w:cs="Arial"/>
+              </w:rPr>
+              <w:t xml:space="preserve"> Implementando el uso de GIT con bitbucket para el manejo de versiones</w:t>
+            </w:r>
+            <w:r>
+              <w:rPr>
+                <w:rFonts w:ascii="Cambria" w:hAnsi="Cambria" w:cs="Arial"/>
+              </w:rPr>
+              <w:t xml:space="preserve"> de código</w:t>
+            </w:r>
+            <w:bookmarkStart w:id="0" w:name="_GoBack"/>
+            <w:bookmarkEnd w:id="0"/>
+            <w:r>
+              <w:rPr>
+                <w:rFonts w:ascii="Cambria" w:hAnsi="Cambria" w:cs="Arial"/>
+              </w:rPr>
+              <w:t xml:space="preserve"> en las empresas donde se brinda consultoría.</w:t>
+            </w:r>
+          </w:p>
+          <w:p>
+            <w:pPr>
+              <w:jc w:val="both"/>
+              <w:rPr>
+                <w:rFonts w:ascii="Cambria" w:hAnsi="Cambria" w:cs="Arial"/>
+              </w:rPr>
+            </w:pPr>
+          </w:p>
+          <w:p>
+            <w:pPr>
+              <w:jc w:val="both"/>
+              <w:rPr>
+                <w:rFonts w:ascii="Cambria" w:hAnsi="Cambria" w:cs="Arial"/>
+              </w:rPr>
+            </w:pPr>
+            <w:r>
+              <w:rPr>
+                <w:rFonts w:ascii="Cambria" w:hAnsi="Cambria" w:cs="Arial"/>
+              </w:rPr>
+              <w:t xml:space="preserve">ANALISTA SENIOR DE PROYECTOS       </w:t>
+            </w:r>
+          </w:p>
+          <w:p>
+            <w:pPr>
+              <w:jc w:val="both"/>
+              <w:rPr>
+                <w:rFonts w:ascii="Cambria" w:hAnsi="Cambria" w:cs="Arial"/>
+                <w:b/>
+              </w:rPr>
+            </w:pPr>
+            <w:r>
+              <w:rPr>
+                <w:rFonts w:ascii="Cambria" w:hAnsi="Cambria" w:cs="Arial"/>
+                <w:b/>
+              </w:rPr>
+              <w:t>Instituto Avansys (10/2014- 03/2016)</w:t>
+            </w:r>
+          </w:p>
+          <w:p>
+            <w:pPr>
+              <w:jc w:val="both"/>
+              <w:rPr>
+                <w:rFonts w:ascii="Cambria" w:hAnsi="Cambria" w:cs="Arial"/>
+              </w:rPr>
+            </w:pPr>
+            <w:r>
+              <w:rPr>
+                <w:rFonts w:ascii="Cambria" w:hAnsi="Cambria" w:cs="Arial"/>
+              </w:rPr>
+              <w:t xml:space="preserve">Coordinación, Análisis y documentación de requerimientos para la implantación de Sistema </w:t>
+            </w:r>
+            <w:r>
+              <w:rPr>
+                <w:rFonts w:ascii="Cambria" w:hAnsi="Cambria" w:cs="Arial"/>
+              </w:rPr>
+              <w:t>Académico</w:t>
+            </w:r>
+            <w:r>
+              <w:rPr>
+                <w:rFonts w:ascii="Cambria" w:hAnsi="Cambria" w:cs="Arial"/>
+              </w:rPr>
+              <w:t>/Financiero</w:t>
+            </w:r>
+            <w:r>
+              <w:rPr>
+                <w:rFonts w:ascii="Cambria" w:hAnsi="Cambria" w:cs="Arial"/>
+              </w:rPr>
+              <w:t xml:space="preserve">. </w:t>
+            </w:r>
+            <w:r>
+              <w:rPr>
+                <w:rFonts w:ascii="Cambria" w:hAnsi="Cambria" w:cs="Arial"/>
+              </w:rPr>
+              <w:t xml:space="preserve">Diseño de integraciones con </w:t>
+            </w:r>
+            <w:r>
+              <w:rPr>
+                <w:rFonts w:ascii="Cambria" w:hAnsi="Cambria" w:cs="Arial"/>
+              </w:rPr>
+              <w:t>Sistema Contable,</w:t>
+            </w:r>
+            <w:r>
+              <w:rPr>
+                <w:rFonts w:ascii="Cambria" w:hAnsi="Cambria" w:cs="Arial"/>
+              </w:rPr>
+              <w:t xml:space="preserve"> Facturación Electrónica</w:t>
+            </w:r>
+            <w:r>
+              <w:rPr>
+                <w:rFonts w:ascii="Cambria" w:hAnsi="Cambria" w:cs="Arial"/>
+              </w:rPr>
+              <w:t xml:space="preserve"> y facturación</w:t>
+            </w:r>
+            <w:r>
+              <w:rPr>
+                <w:rFonts w:ascii="Cambria" w:hAnsi="Cambria" w:cs="Arial"/>
+              </w:rPr>
+              <w:t xml:space="preserve">.  </w:t>
+            </w:r>
+            <w:r>
+              <w:rPr>
+                <w:rFonts w:ascii="Cambria" w:hAnsi="Cambria" w:cs="Arial"/>
+              </w:rPr>
+              <w:t>Personas a cargo 2.</w:t>
+            </w:r>
+          </w:p>
+          <w:p>
+            <w:pPr>
+              <w:jc w:val="both"/>
+              <w:rPr>
+                <w:rFonts w:ascii="Cambria" w:hAnsi="Cambria" w:cs="Arial"/>
+                <w:u w:val="single"/>
+              </w:rPr>
+            </w:pPr>
+          </w:p>
+          <w:p>
+            <w:pPr>
+              <w:jc w:val="both"/>
+              <w:rPr>
+                <w:rFonts w:ascii="Cambria" w:hAnsi="Cambria" w:cs="Arial"/>
+              </w:rPr>
+            </w:pPr>
+            <w:r>
+              <w:rPr>
+                <w:rFonts w:ascii="Cambria" w:hAnsi="Cambria" w:cs="Arial"/>
+              </w:rPr>
+              <w:t>COORDINADOR DE PROYECTOS</w:t>
+            </w:r>
+            <w:r>
+              <w:rPr>
+                <w:rFonts w:ascii="Cambria" w:hAnsi="Cambria" w:cs="Arial"/>
+              </w:rPr>
+              <w:t xml:space="preserve">       </w:t>
+            </w:r>
+          </w:p>
+          <w:p>
+            <w:pPr>
+              <w:jc w:val="both"/>
+              <w:rPr>
+                <w:rFonts w:ascii="Cambria" w:hAnsi="Cambria" w:cs="Arial"/>
+                <w:b/>
+              </w:rPr>
+            </w:pPr>
+            <w:r>
+              <w:rPr>
+                <w:rFonts w:ascii="Cambria" w:hAnsi="Cambria" w:cs="Arial"/>
+                <w:b/>
+              </w:rPr>
+              <w:t xml:space="preserve">Universidad Peruana de </w:t>
+            </w:r>
+            <w:r>
+              <w:rPr>
+                <w:rFonts w:ascii="Cambria" w:hAnsi="Cambria" w:cs="Arial"/>
+                <w:b/>
+              </w:rPr>
+              <w:t>Ciencias (</w:t>
+            </w:r>
+            <w:r>
+              <w:rPr>
+                <w:rFonts w:ascii="Cambria" w:hAnsi="Cambria" w:cs="Arial"/>
+                <w:b/>
+              </w:rPr>
+              <w:t>07/2011– 10/2014)</w:t>
+            </w:r>
+          </w:p>
+          <w:p>
+            <w:pPr>
+              <w:jc w:val="both"/>
+              <w:rPr>
+                <w:rFonts w:ascii="Cambria" w:hAnsi="Cambria" w:cs="Arial"/>
+              </w:rPr>
+            </w:pPr>
+            <w:r>
+              <w:rPr>
+                <w:rFonts w:ascii="Cambria" w:hAnsi="Cambria" w:cs="Arial"/>
+              </w:rPr>
+              <w:t xml:space="preserve">Implementación de integraciones de ERP Peoplesoft con otros sistemas (OFISIS-Planillas / Spring -Comercial). Coordinar la implementación de localizaciones Perú de ERP Peoplesoft con Analistas de la corporación </w:t>
+            </w:r>
+            <w:r>
+              <w:rPr>
+                <w:rFonts w:ascii="Cambria" w:hAnsi="Cambria" w:cs="Arial"/>
+              </w:rPr>
+              <w:t>Lauréate</w:t>
+            </w:r>
+            <w:r>
+              <w:rPr>
+                <w:rFonts w:ascii="Cambria" w:hAnsi="Cambria" w:cs="Arial"/>
+              </w:rPr>
+              <w:t xml:space="preserve"> (</w:t>
+            </w:r>
+            <w:r>
+              <w:rPr>
+                <w:rFonts w:ascii="Cambria" w:hAnsi="Cambria" w:cs="Arial"/>
+              </w:rPr>
+              <w:t>INDIA/ EEUU /MEXICO). Análisis y documentación de requerimientos para la implantación de Sistema Académico/Financiero (ICEBERG).</w:t>
+            </w:r>
             <w:r>
               <w:rPr>
                 <w:rFonts w:ascii="Cambria" w:hAnsi="Cambria" w:cs="Arial"/>
               </w:rPr>
               <w:t xml:space="preserve"> </w:t>
             </w:r>
-            <w:proofErr w:type="spellStart"/>
-            <w:r>
-              <w:rPr>
-                <w:rFonts w:ascii="Cambria" w:hAnsi="Cambria" w:cs="Arial"/>
-              </w:rPr>
-              <w:t>Sac</w:t>
-            </w:r>
-            <w:proofErr w:type="spellEnd"/>
-            <w:r>
-              <w:rPr>
-                <w:rFonts w:ascii="Cambria" w:hAnsi="Cambria" w:cs="Arial"/>
-              </w:rPr>
-              <w:t>.</w:t>
-            </w:r>
-            <w:r>
-              <w:rPr>
-                <w:rFonts w:ascii="Cambria" w:hAnsi="Cambria" w:cs="Arial"/>
-              </w:rPr>
-              <w:t xml:space="preserve"> Implementando el uso de GIT con </w:t>
-            </w:r>
-            <w:proofErr w:type="spellStart"/>
-            <w:r>
-              <w:rPr>
-                <w:rFonts w:ascii="Cambria" w:hAnsi="Cambria" w:cs="Arial"/>
-              </w:rPr>
-              <w:t>bitbucket</w:t>
-            </w:r>
-            <w:proofErr w:type="spellEnd"/>
-            <w:r>
-              <w:rPr>
-                <w:rFonts w:ascii="Cambria" w:hAnsi="Cambria" w:cs="Arial"/>
-              </w:rPr>
-              <w:t xml:space="preserve"> para el manejo de versiones en las empresas donde se brinda consultoría.</w:t>
-            </w:r>
-          </w:p>
-          <w:p>
-            <w:pPr>
-              <w:pStyle w:val="Hipervnculo"/>
-              <w:jc w:val="both"/>
-              <w:rPr>
-                <w:rFonts w:ascii="Cambria" w:hAnsi="Cambria" w:cs="Arial"/>
-              </w:rPr>
-            </w:pPr>
-          </w:p>
-          <w:p>
-            <w:pPr>
-              <w:pStyle w:val="Hipervnculo"/>
-              <w:jc w:val="both"/>
-              <w:rPr>
-                <w:rFonts w:ascii="Cambria" w:hAnsi="Cambria" w:cs="Arial"/>
-              </w:rPr>
-            </w:pPr>
-            <w:r>
-              <w:rPr>
-                <w:rFonts w:ascii="Cambria" w:hAnsi="Cambria" w:cs="Arial"/>
-              </w:rPr>
-              <w:t xml:space="preserve">ANALISTA SENIOR DE PROYECTOS       </w:t>
-            </w:r>
-          </w:p>
-          <w:p>
-            <w:pPr>
-              <w:pStyle w:val="Hipervnculo"/>
-              <w:jc w:val="both"/>
-              <w:rPr>
-                <w:rFonts w:ascii="Cambria" w:hAnsi="Cambria" w:cs="Arial"/>
-                <w:b/>
-              </w:rPr>
-            </w:pPr>
-            <w:r>
-              <w:rPr>
-                <w:rFonts w:ascii="Cambria" w:hAnsi="Cambria" w:cs="Arial"/>
-                <w:b/>
-              </w:rPr>
-              <w:t xml:space="preserve">Instituto </w:t>
-            </w:r>
-            <w:proofErr w:type="spellStart"/>
-            <w:r>
-              <w:rPr>
-                <w:rFonts w:ascii="Cambria" w:hAnsi="Cambria" w:cs="Arial"/>
-                <w:b/>
-              </w:rPr>
-              <w:t>Avansys</w:t>
-            </w:r>
-            <w:proofErr w:type="spellEnd"/>
-            <w:r>
-              <w:rPr>
-                <w:rFonts w:ascii="Cambria" w:hAnsi="Cambria" w:cs="Arial"/>
-                <w:b/>
-              </w:rPr>
-              <w:t xml:space="preserve"> (10/2014- 03/2016)</w:t>
-            </w:r>
-          </w:p>
-          <w:p>
-            <w:pPr>
-              <w:pStyle w:val="Hipervnculo"/>
-              <w:jc w:val="both"/>
-              <w:rPr>
-                <w:rFonts w:ascii="Cambria" w:hAnsi="Cambria" w:cs="Arial"/>
-              </w:rPr>
-            </w:pPr>
-            <w:r>
-              <w:rPr>
-                <w:rFonts w:ascii="Cambria" w:hAnsi="Cambria" w:cs="Arial"/>
-              </w:rPr>
-              <w:t xml:space="preserve">Coordinación, Análisis y documentación de requerimientos para la implantación de Sistema </w:t>
-            </w:r>
-            <w:r>
-              <w:rPr>
-                <w:rFonts w:ascii="Cambria" w:hAnsi="Cambria" w:cs="Arial"/>
-              </w:rPr>
-              <w:t>Académico</w:t>
-            </w:r>
-            <w:r>
-              <w:rPr>
-                <w:rFonts w:ascii="Cambria" w:hAnsi="Cambria" w:cs="Arial"/>
-              </w:rPr>
-              <w:t>/Financiero</w:t>
-            </w:r>
-            <w:r>
-              <w:rPr>
-                <w:rFonts w:ascii="Cambria" w:hAnsi="Cambria" w:cs="Arial"/>
-              </w:rPr>
-              <w:t xml:space="preserve">. </w:t>
-            </w:r>
-            <w:r>
-              <w:rPr>
-                <w:rFonts w:ascii="Cambria" w:hAnsi="Cambria" w:cs="Arial"/>
-              </w:rPr>
-              <w:t xml:space="preserve">Diseño de integraciones con </w:t>
-            </w:r>
-            <w:r>
-              <w:rPr>
-                <w:rFonts w:ascii="Cambria" w:hAnsi="Cambria" w:cs="Arial"/>
-              </w:rPr>
-              <w:t>Sistema Contable,</w:t>
-            </w:r>
-            <w:r>
-              <w:rPr>
-                <w:rFonts w:ascii="Cambria" w:hAnsi="Cambria" w:cs="Arial"/>
-              </w:rPr>
-              <w:t xml:space="preserve"> Facturación Electrónica</w:t>
-            </w:r>
-            <w:r>
-              <w:rPr>
-                <w:rFonts w:ascii="Cambria" w:hAnsi="Cambria" w:cs="Arial"/>
-              </w:rPr>
-              <w:t xml:space="preserve"> y facturación</w:t>
-            </w:r>
-            <w:r>
-              <w:rPr>
-                <w:rFonts w:ascii="Cambria" w:hAnsi="Cambria" w:cs="Arial"/>
-              </w:rPr>
-              <w:t xml:space="preserve">.  Liderando </w:t>
-            </w:r>
-            <w:r>
-              <w:rPr>
-                <w:rFonts w:ascii="Cambria" w:hAnsi="Cambria" w:cs="Arial"/>
-              </w:rPr>
-              <w:t>equipo 2 personas (1</w:t>
-            </w:r>
-            <w:r>
-              <w:rPr>
-                <w:rFonts w:ascii="Cambria" w:hAnsi="Cambria" w:cs="Arial"/>
-              </w:rPr>
-              <w:t xml:space="preserve"> analista programador y 1 analista de procesos</w:t>
-            </w:r>
-            <w:r>
-              <w:rPr>
-                <w:rFonts w:ascii="Cambria" w:hAnsi="Cambria" w:cs="Arial"/>
+            <w:r>
+              <w:rPr>
+                <w:rFonts w:ascii="Cambria" w:hAnsi="Cambria" w:cs="Arial"/>
+              </w:rPr>
+              <w:t>Personas a cargo 2.</w:t>
+            </w:r>
+          </w:p>
+          <w:p>
+            <w:pPr>
+              <w:ind w:left="708"/>
+              <w:jc w:val="both"/>
+              <w:rPr>
+                <w:rFonts w:ascii="Cambria" w:hAnsi="Cambria" w:cs="Arial"/>
+              </w:rPr>
+            </w:pPr>
+            <w:r>
+              <w:rPr>
+                <w:rFonts w:ascii="Cambria" w:hAnsi="Cambria" w:cs="Arial"/>
+              </w:rPr>
+              <w:t xml:space="preserve"> </w:t>
+            </w:r>
+          </w:p>
+          <w:p>
+            <w:pPr>
+              <w:jc w:val="both"/>
+              <w:rPr>
+                <w:rFonts w:ascii="Cambria" w:hAnsi="Cambria" w:cs="Arial"/>
+              </w:rPr>
+            </w:pPr>
+            <w:r>
+              <w:rPr>
+                <w:rFonts w:ascii="Cambria" w:hAnsi="Cambria" w:cs="Arial"/>
+              </w:rPr>
+              <w:t xml:space="preserve">ANALISTA DE PROYECTOS                         </w:t>
+            </w:r>
+          </w:p>
+          <w:p>
+            <w:pPr>
+              <w:jc w:val="both"/>
+              <w:rPr>
+                <w:rFonts w:ascii="Cambria" w:hAnsi="Cambria" w:cs="Arial"/>
+              </w:rPr>
+            </w:pPr>
+            <w:r>
+              <w:rPr>
+                <w:rFonts w:ascii="Cambria" w:hAnsi="Cambria" w:cs="Arial"/>
+                <w:b/>
+              </w:rPr>
+              <w:t xml:space="preserve">Universidad Peruana de </w:t>
+            </w:r>
+            <w:r>
+              <w:rPr>
+                <w:rFonts w:ascii="Cambria" w:hAnsi="Cambria" w:cs="Arial"/>
+                <w:b/>
+              </w:rPr>
+              <w:t>Ciencias (</w:t>
+            </w:r>
+            <w:r>
+              <w:rPr>
+                <w:rFonts w:ascii="Cambria" w:hAnsi="Cambria" w:cs="Arial"/>
+                <w:b/>
+              </w:rPr>
+              <w:t>08/2008 – 07/2011</w:t>
+            </w:r>
+            <w:r>
+              <w:rPr>
+                <w:rFonts w:ascii="Cambria" w:hAnsi="Cambria" w:cs="Arial"/>
+                <w:b/>
               </w:rPr>
               <w:t>)</w:t>
             </w:r>
-            <w:r>
-              <w:rPr>
-                <w:rFonts w:ascii="Cambria" w:hAnsi="Cambria" w:cs="Arial"/>
-              </w:rPr>
-              <w:t>.</w:t>
-            </w:r>
-          </w:p>
-          <w:p>
-            <w:pPr>
-              <w:pStyle w:val="Hipervnculo"/>
+          </w:p>
+          <w:p>
+            <w:pPr>
+              <w:jc w:val="both"/>
+              <w:rPr>
+                <w:rFonts w:ascii="Cambria" w:hAnsi="Cambria" w:cs="Arial"/>
+              </w:rPr>
+            </w:pPr>
+            <w:r>
+              <w:rPr>
+                <w:rFonts w:ascii="Cambria" w:hAnsi="Cambria" w:cs="Arial"/>
+              </w:rPr>
+              <w:t xml:space="preserve">Implementación de Proyectos de actualización (LMS-Moodle / CMS-Delphos / OPAC -Aleph) realizando la coordinación entre el proveedor y el área de infraestructura para la correcta implantación.   Soporte de Sistema ERP Spring. </w:t>
+            </w:r>
+            <w:r>
+              <w:rPr>
+                <w:rFonts w:ascii="Cambria" w:hAnsi="Cambria" w:cs="Arial"/>
+              </w:rPr>
+              <w:t xml:space="preserve">Entrenamiento y supervisión </w:t>
+            </w:r>
+            <w:r>
+              <w:rPr>
+                <w:rFonts w:ascii="Cambria" w:hAnsi="Cambria" w:cs="Arial"/>
+              </w:rPr>
+              <w:t>de analistas</w:t>
+            </w:r>
+            <w:r>
+              <w:rPr>
+                <w:rFonts w:ascii="Cambria" w:hAnsi="Cambria" w:cs="Arial"/>
+              </w:rPr>
+              <w:t xml:space="preserve"> para Soporte ERP Spring.</w:t>
+            </w:r>
+            <w:r>
+              <w:rPr>
+                <w:rFonts w:ascii="Cambria" w:hAnsi="Cambria" w:cs="Arial"/>
+              </w:rPr>
+              <w:t xml:space="preserve"> Personas a cargo 4.</w:t>
+            </w:r>
+          </w:p>
+          <w:p>
+            <w:pPr>
+              <w:ind w:left="720"/>
+              <w:jc w:val="both"/>
+              <w:rPr>
+                <w:rFonts w:ascii="Cambria" w:hAnsi="Cambria" w:cs="Arial"/>
+              </w:rPr>
+            </w:pPr>
+          </w:p>
+          <w:p>
+            <w:pPr>
+              <w:jc w:val="both"/>
+              <w:rPr>
+                <w:rFonts w:ascii="Cambria" w:hAnsi="Cambria" w:cs="Arial"/>
+              </w:rPr>
+            </w:pPr>
+            <w:r>
+              <w:rPr>
+                <w:rFonts w:ascii="Cambria" w:hAnsi="Cambria" w:cs="Arial"/>
+              </w:rPr>
+              <w:t xml:space="preserve">ANALISTA DE PROGRAMADOR     </w:t>
+            </w:r>
+            <w:r>
+              <w:rPr>
+                <w:rFonts w:ascii="Cambria" w:hAnsi="Cambria" w:cs="Arial"/>
+              </w:rPr>
+              <w:t xml:space="preserve">            </w:t>
+            </w:r>
+          </w:p>
+          <w:p>
+            <w:pPr>
+              <w:jc w:val="both"/>
+              <w:rPr>
+                <w:rFonts w:ascii="Cambria" w:hAnsi="Cambria" w:cs="Arial"/>
+              </w:rPr>
+            </w:pPr>
+            <w:r>
+              <w:rPr>
+                <w:rFonts w:ascii="Cambria" w:hAnsi="Cambria" w:cs="Arial"/>
+                <w:b/>
+              </w:rPr>
+              <w:t xml:space="preserve">Universidad Peruana de </w:t>
+            </w:r>
+            <w:r>
+              <w:rPr>
+                <w:rFonts w:ascii="Cambria" w:hAnsi="Cambria" w:cs="Arial"/>
+                <w:b/>
+              </w:rPr>
+              <w:t>Ciencias (</w:t>
+            </w:r>
+            <w:r>
+              <w:rPr>
+                <w:rFonts w:ascii="Cambria" w:hAnsi="Cambria" w:cs="Arial"/>
+                <w:b/>
+              </w:rPr>
+              <w:t>10/2005 – 08/2008)</w:t>
+            </w:r>
+          </w:p>
+          <w:p>
+            <w:pPr>
+              <w:jc w:val="both"/>
+              <w:rPr>
+                <w:rFonts w:ascii="Cambria" w:hAnsi="Cambria" w:cs="Arial"/>
+              </w:rPr>
+            </w:pPr>
+            <w:r>
+              <w:rPr>
+                <w:rFonts w:ascii="Cambria" w:hAnsi="Cambria" w:cs="Arial"/>
+              </w:rPr>
+              <w:t>Implementación de servidor en java para evitar encolamiento de recursos en consultas bibliotecarias ISIS. Mantenimiento de sistemas internos de gestión de llamadas a posibles alumnos(marketing).  Soporte de diferentes módulos del SIS (SOCRATES).  Integración de Oracle con SQL server a través de OJVM.</w:t>
+            </w:r>
+          </w:p>
+          <w:p>
+            <w:pPr>
               <w:jc w:val="both"/>
               <w:rPr>
                 <w:rFonts w:ascii="Cambria" w:hAnsi="Cambria" w:cs="Arial"/>
@@ -1178,324 +1301,7 @@
           </w:p>
           <w:p>
             <w:pPr>
-              <w:pStyle w:val="Hipervnculo"/>
-              <w:jc w:val="both"/>
-              <w:rPr>
-                <w:rFonts w:ascii="Cambria" w:hAnsi="Cambria" w:cs="Arial"/>
-              </w:rPr>
-            </w:pPr>
-            <w:r>
-              <w:rPr>
-                <w:rFonts w:ascii="Cambria" w:hAnsi="Cambria" w:cs="Arial"/>
-              </w:rPr>
-              <w:t>COORDINADOR DE PROYECTOS</w:t>
-            </w:r>
-            <w:r>
-              <w:rPr>
-                <w:rFonts w:ascii="Cambria" w:hAnsi="Cambria" w:cs="Arial"/>
-              </w:rPr>
-              <w:t xml:space="preserve">       </w:t>
-            </w:r>
-          </w:p>
-          <w:p>
-            <w:pPr>
-              <w:pStyle w:val="Hipervnculo"/>
-              <w:jc w:val="both"/>
-              <w:rPr>
-                <w:rFonts w:ascii="Cambria" w:hAnsi="Cambria" w:cs="Arial"/>
-                <w:b/>
-              </w:rPr>
-            </w:pPr>
-            <w:r>
-              <w:rPr>
-                <w:rFonts w:ascii="Cambria" w:hAnsi="Cambria" w:cs="Arial"/>
-                <w:b/>
-              </w:rPr>
-              <w:t xml:space="preserve">Universidad Peruana de </w:t>
-            </w:r>
-            <w:r>
-              <w:rPr>
-                <w:rFonts w:ascii="Cambria" w:hAnsi="Cambria" w:cs="Arial"/>
-                <w:b/>
-              </w:rPr>
-              <w:t>Ciencias (</w:t>
-            </w:r>
-            <w:r>
-              <w:rPr>
-                <w:rFonts w:ascii="Cambria" w:hAnsi="Cambria" w:cs="Arial"/>
-                <w:b/>
-              </w:rPr>
-              <w:t>07/2011– 10/2014)</w:t>
-            </w:r>
-          </w:p>
-          <w:p>
-            <w:pPr>
-              <w:pStyle w:val="Hipervnculo"/>
-              <w:jc w:val="both"/>
-              <w:rPr>
-                <w:rFonts w:ascii="Cambria" w:hAnsi="Cambria" w:cs="Arial"/>
-              </w:rPr>
-            </w:pPr>
-            <w:r>
-              <w:rPr>
-                <w:rFonts w:ascii="Cambria" w:hAnsi="Cambria" w:cs="Arial"/>
-              </w:rPr>
-              <w:t xml:space="preserve">Implementación de integraciones de ERP </w:t>
-            </w:r>
-            <w:proofErr w:type="spellStart"/>
-            <w:r>
-              <w:rPr>
-                <w:rFonts w:ascii="Cambria" w:hAnsi="Cambria" w:cs="Arial"/>
-              </w:rPr>
-              <w:t>Peoplesoft</w:t>
-            </w:r>
-            <w:proofErr w:type="spellEnd"/>
-            <w:r>
-              <w:rPr>
-                <w:rFonts w:ascii="Cambria" w:hAnsi="Cambria" w:cs="Arial"/>
-              </w:rPr>
-              <w:t xml:space="preserve"> con otros sistemas (OFISIS-Planillas / Spring -Comercial). Coordinar la implementación de localizaciones Perú de ERP </w:t>
-            </w:r>
-            <w:proofErr w:type="spellStart"/>
-            <w:r>
-              <w:rPr>
-                <w:rFonts w:ascii="Cambria" w:hAnsi="Cambria" w:cs="Arial"/>
-              </w:rPr>
-              <w:t>Peoplesoft</w:t>
-            </w:r>
-            <w:proofErr w:type="spellEnd"/>
-            <w:r>
-              <w:rPr>
-                <w:rFonts w:ascii="Cambria" w:hAnsi="Cambria" w:cs="Arial"/>
-              </w:rPr>
-              <w:t xml:space="preserve"> con Analistas de la corporación </w:t>
-            </w:r>
-            <w:r>
-              <w:rPr>
-                <w:rFonts w:ascii="Cambria" w:hAnsi="Cambria" w:cs="Arial"/>
-              </w:rPr>
-              <w:t>Lauréate</w:t>
-            </w:r>
-            <w:r>
-              <w:rPr>
-                <w:rFonts w:ascii="Cambria" w:hAnsi="Cambria" w:cs="Arial"/>
-              </w:rPr>
-              <w:t xml:space="preserve"> (</w:t>
-            </w:r>
-            <w:r>
-              <w:rPr>
-                <w:rFonts w:ascii="Cambria" w:hAnsi="Cambria" w:cs="Arial"/>
-              </w:rPr>
-              <w:t xml:space="preserve">INDIA/ EEUU /MEXICO). </w:t>
-            </w:r>
-            <w:r>
-              <w:rPr>
-                <w:rFonts w:ascii="Cambria" w:hAnsi="Cambria" w:cs="Arial"/>
-              </w:rPr>
-              <w:t>Análisis y documentación de requerimientos para la implantación de Sistema Académico/Financiero</w:t>
-            </w:r>
-            <w:r>
-              <w:rPr>
-                <w:rFonts w:ascii="Cambria" w:hAnsi="Cambria" w:cs="Arial"/>
-              </w:rPr>
-              <w:t xml:space="preserve"> (ICEBERG).</w:t>
-            </w:r>
-          </w:p>
-          <w:p>
-            <w:pPr>
-              <w:pStyle w:val="Hipervnculo"/>
-              <w:ind w:left="708"/>
-              <w:jc w:val="both"/>
-              <w:rPr>
-                <w:rFonts w:ascii="Cambria" w:hAnsi="Cambria" w:cs="Arial"/>
-              </w:rPr>
-            </w:pPr>
-            <w:r>
-              <w:rPr>
-                <w:rFonts w:ascii="Cambria" w:hAnsi="Cambria" w:cs="Arial"/>
-              </w:rPr>
-              <w:t xml:space="preserve"> </w:t>
-            </w:r>
-          </w:p>
-          <w:p>
-            <w:pPr>
-              <w:pStyle w:val="Hipervnculo"/>
-              <w:jc w:val="both"/>
-              <w:rPr>
-                <w:rFonts w:ascii="Cambria" w:hAnsi="Cambria" w:cs="Arial"/>
-              </w:rPr>
-            </w:pPr>
-            <w:r>
-              <w:rPr>
-                <w:rFonts w:ascii="Cambria" w:hAnsi="Cambria" w:cs="Arial"/>
-              </w:rPr>
-              <w:t xml:space="preserve">ANALISTA DE PROYECTOS                         </w:t>
-            </w:r>
-          </w:p>
-          <w:p>
-            <w:pPr>
-              <w:pStyle w:val="Hipervnculo"/>
-              <w:jc w:val="both"/>
-              <w:rPr>
-                <w:rFonts w:ascii="Cambria" w:hAnsi="Cambria" w:cs="Arial"/>
-              </w:rPr>
-            </w:pPr>
-            <w:r>
-              <w:rPr>
-                <w:rFonts w:ascii="Cambria" w:hAnsi="Cambria" w:cs="Arial"/>
-                <w:b/>
-              </w:rPr>
-              <w:t xml:space="preserve">Universidad Peruana de </w:t>
-            </w:r>
-            <w:r>
-              <w:rPr>
-                <w:rFonts w:ascii="Cambria" w:hAnsi="Cambria" w:cs="Arial"/>
-                <w:b/>
-              </w:rPr>
-              <w:t>Ciencias (</w:t>
-            </w:r>
-            <w:r>
-              <w:rPr>
-                <w:rFonts w:ascii="Cambria" w:hAnsi="Cambria" w:cs="Arial"/>
-                <w:b/>
-              </w:rPr>
-              <w:t>08/2008 – 07/2011</w:t>
-            </w:r>
-            <w:r>
-              <w:rPr>
-                <w:rFonts w:ascii="Cambria" w:hAnsi="Cambria" w:cs="Arial"/>
-                <w:b/>
-              </w:rPr>
-              <w:t>)</w:t>
-            </w:r>
-          </w:p>
-          <w:p>
-            <w:pPr>
-              <w:pStyle w:val="Hipervnculo"/>
-              <w:jc w:val="both"/>
-              <w:rPr>
-                <w:rFonts w:ascii="Cambria" w:hAnsi="Cambria" w:cs="Arial"/>
-              </w:rPr>
-            </w:pPr>
-            <w:r>
-              <w:rPr>
-                <w:rFonts w:ascii="Cambria" w:hAnsi="Cambria" w:cs="Arial"/>
-              </w:rPr>
-              <w:t>Implementación de Proyectos de actualización (LMS-Moodle / CMS-</w:t>
-            </w:r>
-            <w:proofErr w:type="spellStart"/>
-            <w:r>
-              <w:rPr>
-                <w:rFonts w:ascii="Cambria" w:hAnsi="Cambria" w:cs="Arial"/>
-              </w:rPr>
-              <w:t>Delphos</w:t>
-            </w:r>
-            <w:proofErr w:type="spellEnd"/>
-            <w:r>
-              <w:rPr>
-                <w:rFonts w:ascii="Cambria" w:hAnsi="Cambria" w:cs="Arial"/>
-              </w:rPr>
-              <w:t xml:space="preserve"> / OPAC -</w:t>
-            </w:r>
-            <w:proofErr w:type="spellStart"/>
-            <w:r>
-              <w:rPr>
-                <w:rFonts w:ascii="Cambria" w:hAnsi="Cambria" w:cs="Arial"/>
-              </w:rPr>
-              <w:t>Aleph</w:t>
-            </w:r>
-            <w:proofErr w:type="spellEnd"/>
-            <w:r>
-              <w:rPr>
-                <w:rFonts w:ascii="Cambria" w:hAnsi="Cambria" w:cs="Arial"/>
-              </w:rPr>
-              <w:t>) realizando la coordinación entre el proveedor y el área de infraestructura para la correcta implantación.   Soporte de Sistema ERP Spring. Entrenamiento y supervisión de 4 analistas para Soporte ERP Spring.</w:t>
-            </w:r>
-          </w:p>
-          <w:p>
-            <w:pPr>
-              <w:pStyle w:val="Hipervnculo"/>
-              <w:ind w:left="720"/>
-              <w:jc w:val="both"/>
-              <w:rPr>
-                <w:rFonts w:ascii="Cambria" w:hAnsi="Cambria" w:cs="Arial"/>
-              </w:rPr>
-            </w:pPr>
-          </w:p>
-          <w:p>
-            <w:pPr>
-              <w:pStyle w:val="Hipervnculo"/>
-              <w:jc w:val="both"/>
-              <w:rPr>
-                <w:rFonts w:ascii="Cambria" w:hAnsi="Cambria" w:cs="Arial"/>
-              </w:rPr>
-            </w:pPr>
-            <w:r>
-              <w:rPr>
-                <w:rFonts w:ascii="Cambria" w:hAnsi="Cambria" w:cs="Arial"/>
-              </w:rPr>
-              <w:t xml:space="preserve">ANALISTA DE PROGRAMADOR     </w:t>
-            </w:r>
-            <w:r>
-              <w:rPr>
-                <w:rFonts w:ascii="Cambria" w:hAnsi="Cambria" w:cs="Arial"/>
-              </w:rPr>
-              <w:t xml:space="preserve">            </w:t>
-            </w:r>
-          </w:p>
-          <w:p>
-            <w:pPr>
-              <w:pStyle w:val="Hipervnculo"/>
-              <w:jc w:val="both"/>
-              <w:rPr>
-                <w:rFonts w:ascii="Cambria" w:hAnsi="Cambria" w:cs="Arial"/>
-              </w:rPr>
-            </w:pPr>
-            <w:r>
-              <w:rPr>
-                <w:rFonts w:ascii="Cambria" w:hAnsi="Cambria" w:cs="Arial"/>
-                <w:b/>
-              </w:rPr>
-              <w:t xml:space="preserve">Universidad Peruana de </w:t>
-            </w:r>
-            <w:r>
-              <w:rPr>
-                <w:rFonts w:ascii="Cambria" w:hAnsi="Cambria" w:cs="Arial"/>
-                <w:b/>
-              </w:rPr>
-              <w:t>Ciencias (</w:t>
-            </w:r>
-            <w:r>
-              <w:rPr>
-                <w:rFonts w:ascii="Cambria" w:hAnsi="Cambria" w:cs="Arial"/>
-                <w:b/>
-              </w:rPr>
-              <w:t>10/2005 – 08/2008)</w:t>
-            </w:r>
-          </w:p>
-          <w:p>
-            <w:pPr>
-              <w:pStyle w:val="Hipervnculo"/>
-              <w:jc w:val="both"/>
-              <w:rPr>
-                <w:rFonts w:ascii="Cambria" w:hAnsi="Cambria" w:cs="Arial"/>
-              </w:rPr>
-            </w:pPr>
-            <w:r>
-              <w:rPr>
-                <w:rFonts w:ascii="Cambria" w:hAnsi="Cambria" w:cs="Arial"/>
-              </w:rPr>
-              <w:t>Implementación de servidor en java para evitar encolamiento de recursos en consultas bibliotecarias ISIS. Mantenimiento de sistemas internos de gestión de llamadas a posibles alumnos(marketing).  Soporte de diferentes módulos del SIS (SOCRATES).  Integración de Oracle con SQL server a través de OJVM.</w:t>
-            </w:r>
-          </w:p>
-          <w:p>
-            <w:pPr>
-              <w:pStyle w:val="Hipervnculo"/>
-              <w:jc w:val="both"/>
-              <w:rPr>
-                <w:rFonts w:ascii="Cambria" w:hAnsi="Cambria" w:cs="Arial"/>
-                <w:u w:val="single"/>
-              </w:rPr>
+              <w:jc w:val="both"/>
             </w:pPr>
           </w:p>
           <w:p>
@@ -1534,6 +1340,49 @@
             <w:pPr>
               <w:jc w:val="both"/>
               <w:rPr>
+                <w:rFonts w:ascii="Cambria" w:hAnsi="Cambria" w:cs="Arial"/>
+                <w:b/>
+                <w:lang w:val="en-US"/>
+              </w:rPr>
+            </w:pPr>
+            <w:r>
+              <w:rPr>
+                <w:rFonts w:ascii="Cambria" w:hAnsi="Cambria" w:cs="Arial"/>
+                <w:b/>
+                <w:lang w:val="en-US"/>
+              </w:rPr>
+              <w:t>CERTIFIED SCRUM MASTER</w:t>
+            </w:r>
+          </w:p>
+          <w:p>
+            <w:pPr>
+              <w:jc w:val="both"/>
+              <w:rPr>
+                <w:rFonts w:ascii="Cambria" w:hAnsi="Cambria" w:cs="Arial"/>
+                <w:lang w:val="en-US"/>
+              </w:rPr>
+            </w:pPr>
+            <w:r>
+              <w:rPr>
+                <w:rFonts w:ascii="Cambria" w:hAnsi="Cambria" w:cs="Arial"/>
+                <w:lang w:val="en-US"/>
+              </w:rPr>
+              <w:t>PM Certifica – 2016</w:t>
+            </w:r>
+          </w:p>
+          <w:p>
+            <w:pPr>
+              <w:jc w:val="both"/>
+              <w:rPr>
+                <w:b/>
+                <w:lang w:val="en-US"/>
+              </w:rPr>
+            </w:pPr>
+          </w:p>
+          <w:p>
+            <w:pPr>
+              <w:jc w:val="both"/>
+              <w:rPr>
                 <w:b/>
               </w:rPr>
             </w:pPr>
@@ -1560,6 +1409,15 @@
                 <w:b/>
               </w:rPr>
             </w:pPr>
+          </w:p>
+          <w:p>
+            <w:pPr>
+              <w:jc w:val="both"/>
+              <w:rPr>
+                <w:rFonts w:ascii="Cambria" w:hAnsi="Cambria" w:cs="Arial"/>
+                <w:b/>
+              </w:rPr>
+            </w:pPr>
             <w:r>
               <w:rPr>
                 <w:rFonts w:ascii="Cambria" w:hAnsi="Cambria" w:cs="Arial"/>
@@ -1579,29 +1437,16 @@
               <w:rPr>
                 <w:rFonts w:ascii="Cambria" w:hAnsi="Cambria" w:cs="Arial"/>
               </w:rPr>
-              <w:t xml:space="preserve">Instituto </w:t>
-            </w:r>
-            <w:proofErr w:type="spellStart"/>
-            <w:r>
-              <w:rPr>
-                <w:rFonts w:ascii="Cambria" w:hAnsi="Cambria" w:cs="Arial"/>
-              </w:rPr>
-              <w:t>Cibertec</w:t>
-            </w:r>
-            <w:proofErr w:type="spellEnd"/>
-            <w:r>
-              <w:rPr>
-                <w:rFonts w:ascii="Cambria" w:hAnsi="Cambria" w:cs="Arial"/>
-              </w:rPr>
-              <w:t xml:space="preserve"> 2000-2004</w:t>
-            </w:r>
-          </w:p>
-          <w:p>
-            <w:pPr>
-              <w:jc w:val="both"/>
-            </w:pPr>
-            <w:bookmarkStart w:id="0" w:name="_GoBack"/>
-            <w:bookmarkEnd w:id="0"/>
+              <w:t>Instituto Cibertec 2000-2004</w:t>
+            </w:r>
+          </w:p>
+          <w:p>
+            <w:pPr>
+              <w:jc w:val="both"/>
+              <w:rPr>
+                <w:lang w:val="en-US"/>
+              </w:rPr>
+            </w:pPr>
           </w:p>
         </w:tc>
       </w:tr>
@@ -1677,72 +1522,6 @@
               <w:jc w:val="both"/>
               <w:rPr>
                 <w:rFonts w:ascii="Cambria" w:hAnsi="Cambria" w:cs="Arial"/>
-                <w:b/>
-              </w:rPr>
-            </w:pPr>
-          </w:p>
-          <w:p>
-            <w:pPr>
-              <w:jc w:val="both"/>
-              <w:rPr>
-                <w:rFonts w:ascii="Cambria" w:hAnsi="Cambria" w:cs="Arial"/>
-                <w:b/>
-              </w:rPr>
-            </w:pPr>
-            <w:r>
-              <w:rPr>
-                <w:rFonts w:ascii="Cambria" w:hAnsi="Cambria" w:cs="Arial"/>
-                <w:b/>
-              </w:rPr>
-              <w:t>TALLER DE CERTIFICACIÓN SCRUM</w:t>
-            </w:r>
-            <w:r>
-              <w:rPr>
-                <w:rFonts w:ascii="Cambria" w:hAnsi="Cambria" w:cs="Arial"/>
-                <w:b/>
-              </w:rPr>
-              <w:t xml:space="preserve"> (</w:t>
-            </w:r>
-            <w:r>
-              <w:rPr>
-                <w:rFonts w:ascii="Cambria" w:hAnsi="Cambria" w:cs="Arial"/>
-                <w:b/>
-              </w:rPr>
-              <w:t>con certificación</w:t>
-            </w:r>
-            <w:r>
-              <w:rPr>
-                <w:rFonts w:ascii="Cambria" w:hAnsi="Cambria" w:cs="Arial"/>
-                <w:b/>
-              </w:rPr>
-              <w:t>)</w:t>
-            </w:r>
-          </w:p>
-          <w:p>
-            <w:pPr>
-              <w:jc w:val="both"/>
-              <w:rPr>
-                <w:rFonts w:ascii="Cambria" w:hAnsi="Cambria" w:cs="Arial"/>
-              </w:rPr>
-            </w:pPr>
-            <w:r>
-              <w:rPr>
-                <w:rFonts w:ascii="Cambria" w:hAnsi="Cambria" w:cs="Arial"/>
-              </w:rPr>
-              <w:t xml:space="preserve">PM </w:t>
-            </w:r>
-            <w:r>
-              <w:rPr>
-                <w:rFonts w:ascii="Cambria" w:hAnsi="Cambria" w:cs="Arial"/>
-              </w:rPr>
-              <w:t>Certifica – 2016</w:t>
-            </w:r>
-          </w:p>
-          <w:p>
-            <w:pPr>
-              <w:jc w:val="both"/>
-              <w:rPr>
-                <w:rFonts w:ascii="Cambria" w:hAnsi="Cambria" w:cs="Arial"/>
               </w:rPr>
             </w:pPr>
           </w:p>
@@ -1923,21 +1702,7 @@
               <w:rPr>
                 <w:rFonts w:ascii="Cambria" w:hAnsi="Cambria" w:cs="Arial"/>
               </w:rPr>
-              <w:t xml:space="preserve">INSTITUTO </w:t>
-            </w:r>
-            <w:proofErr w:type="gramStart"/>
-            <w:r>
-              <w:rPr>
-                <w:rFonts w:ascii="Cambria" w:hAnsi="Cambria" w:cs="Arial"/>
-              </w:rPr>
-              <w:t>CIBERTEC  -</w:t>
-            </w:r>
-            <w:proofErr w:type="gramEnd"/>
-            <w:r>
-              <w:rPr>
-                <w:rFonts w:ascii="Cambria" w:hAnsi="Cambria" w:cs="Arial"/>
-              </w:rPr>
-              <w:t xml:space="preserve"> 2008</w:t>
+              <w:t>INSTITUTO CIBERTEC  - 2008</w:t>
             </w:r>
           </w:p>
           <w:p>
@@ -1975,21 +1740,7 @@
               <w:rPr>
                 <w:rFonts w:ascii="Cambria" w:hAnsi="Cambria" w:cs="Arial"/>
               </w:rPr>
-              <w:t xml:space="preserve">INSTITUTO </w:t>
-            </w:r>
-            <w:proofErr w:type="gramStart"/>
-            <w:r>
-              <w:rPr>
-                <w:rFonts w:ascii="Cambria" w:hAnsi="Cambria" w:cs="Arial"/>
-              </w:rPr>
-              <w:t>CIBERTEC  -</w:t>
-            </w:r>
-            <w:proofErr w:type="gramEnd"/>
-            <w:r>
-              <w:rPr>
-                <w:rFonts w:ascii="Cambria" w:hAnsi="Cambria" w:cs="Arial"/>
-              </w:rPr>
-              <w:t xml:space="preserve"> 2007</w:t>
+              <w:t>INSTITUTO CIBERTEC  - 2007</w:t>
             </w:r>
           </w:p>
           <w:p>
@@ -3006,6 +2757,7 @@
     <w:lsdException w:name="HTML Sample" w:semiHidden="1" w:unhideWhenUsed="1"/>
     <w:lsdException w:name="HTML Typewriter" w:semiHidden="1" w:unhideWhenUsed="1"/>
     <w:lsdException w:name="HTML Variable" w:semiHidden="1" w:unhideWhenUsed="1"/>
+    <w:lsdException w:name="Normal Table" w:semiHidden="1" w:unhideWhenUsed="1"/>
     <w:lsdException w:name="annotation subject" w:semiHidden="1" w:unhideWhenUsed="1"/>
     <w:lsdException w:name="No List" w:semiHidden="1" w:unhideWhenUsed="1"/>
     <w:lsdException w:name="Outline List 1" w:semiHidden="1" w:unhideWhenUsed="1"/>
@@ -3051,9 +2803,11 @@
     <w:lsdException w:name="Table Subtle 1" w:semiHidden="1" w:unhideWhenUsed="1"/>
     <w:lsdException w:name="Table Subtle 2" w:semiHidden="1" w:unhideWhenUsed="1"/>
     <w:lsdException w:name="Table Web 1" w:semiHidden="1" w:unhideWhenUsed="1"/>
+    <w:lsdException w:name="Table Web 2" w:semiHidden="1" w:unhideWhenUsed="1"/>
     <w:lsdException w:name="Table Web 3" w:semiHidden="1" w:unhideWhenUsed="1"/>
     <w:lsdException w:name="Balloon Text" w:semiHidden="1" w:unhideWhenUsed="1"/>
     <w:lsdException w:name="Table Grid" w:uiPriority="39"/>
+    <w:lsdException w:name="Table Theme" w:semiHidden="1" w:unhideWhenUsed="1"/>
     <w:lsdException w:name="Placeholder Text" w:semiHidden="1"/>
     <w:lsdException w:name="No Spacing" w:uiPriority="1" w:qFormat="1"/>
     <w:lsdException w:name="Light Shading" w:uiPriority="60"/>

</xml_diff>